<commit_message>
unit 2 and rfpiece
</commit_message>
<xml_diff>
--- a/Homework/Reflective piece of workSSD.docx
+++ b/Homework/Reflective piece of workSSD.docx
@@ -26,25 +26,7 @@
             <w:color w:val="622567"/>
             <w:shd w:val="clear" w:color="auto" w:fill="FFFFFF"/>
           </w:rPr>
-          <w:t>https://alesteka.github.io/es</w:t>
-        </w:r>
-        <w:r>
-          <w:rPr>
-            <w:rStyle w:val="Hiperpovezava"/>
-            <w:rFonts w:ascii="BlinkMacSystemFont" w:hAnsi="BlinkMacSystemFont"/>
-            <w:color w:val="622567"/>
-            <w:shd w:val="clear" w:color="auto" w:fill="FFFFFF"/>
-          </w:rPr>
-          <w:t>s</w:t>
-        </w:r>
-        <w:r>
-          <w:rPr>
-            <w:rStyle w:val="Hiperpovezava"/>
-            <w:rFonts w:ascii="BlinkMacSystemFont" w:hAnsi="BlinkMacSystemFont"/>
-            <w:color w:val="622567"/>
-            <w:shd w:val="clear" w:color="auto" w:fill="FFFFFF"/>
-          </w:rPr>
-          <w:t>exPublic/</w:t>
+          <w:t>https://alesteka.github.io/essexPublic/</w:t>
         </w:r>
       </w:hyperlink>
     </w:p>
@@ -120,7 +102,33 @@
           <w:sz w:val="24"/>
           <w:lang w:val="sl-SI"/>
         </w:rPr>
-        <w:t xml:space="preserve">that I hadn't put </w:t>
+        <w:t xml:space="preserve">that </w:t>
+      </w:r>
+      <w:r>
+        <w:rPr>
+          <w:rFonts w:ascii="Arial" w:hAnsi="Arial" w:cs="Arial"/>
+          <w:sz w:val="24"/>
+          <w:lang w:val="sl-SI"/>
+        </w:rPr>
+        <w:t>previously</w:t>
+      </w:r>
+      <w:r>
+        <w:rPr>
+          <w:rFonts w:ascii="Arial" w:hAnsi="Arial" w:cs="Arial"/>
+          <w:sz w:val="24"/>
+          <w:lang w:val="sl-SI"/>
+        </w:rPr>
+        <w:t xml:space="preserve"> </w:t>
+      </w:r>
+      <w:bookmarkStart w:id="0" w:name="_GoBack"/>
+      <w:bookmarkEnd w:id="0"/>
+      <w:r>
+        <w:rPr>
+          <w:rFonts w:ascii="Arial" w:hAnsi="Arial" w:cs="Arial"/>
+          <w:sz w:val="24"/>
+          <w:lang w:val="sl-SI"/>
+        </w:rPr>
+        <w:t xml:space="preserve">I hadn't put </w:t>
       </w:r>
       <w:r>
         <w:rPr>
@@ -144,15 +152,7 @@
           <w:sz w:val="24"/>
           <w:lang w:val="sl-SI"/>
         </w:rPr>
-        <w:t>previously</w:t>
-      </w:r>
-      <w:r>
-        <w:rPr>
-          <w:rFonts w:ascii="Arial" w:hAnsi="Arial" w:cs="Arial"/>
-          <w:sz w:val="24"/>
-          <w:lang w:val="sl-SI"/>
-        </w:rPr>
-        <w:t xml:space="preserve"> and </w:t>
+        <w:t xml:space="preserve">and </w:t>
       </w:r>
       <w:r>
         <w:rPr>
@@ -1969,8 +1969,6 @@
         </w:rPr>
         <w:t xml:space="preserve"> that simple.</w:t>
       </w:r>
-      <w:bookmarkStart w:id="0" w:name="_GoBack"/>
-      <w:bookmarkEnd w:id="0"/>
     </w:p>
     <w:sectPr>
       <w:headerReference w:type="default" r:id="rId8"/>

</xml_diff>